<commit_message>
mengumpulkan tugas minggu ke 2
</commit_message>
<xml_diff>
--- a/minggu-2/modul 2/tugas praktikum 2 modul 2.md.docx
+++ b/minggu-2/modul 2/tugas praktikum 2 modul 2.md.docx
@@ -107,13 +107,8 @@
       <w:pPr>
         <w:spacing w:after="0"/>
       </w:pPr>
-      <w:proofErr w:type="gramStart"/>
-      <w:r>
-        <w:t>main(</w:t>
-      </w:r>
-      <w:proofErr w:type="gramEnd"/>
-      <w:r>
-        <w:t>)</w:t>
+      <w:r>
+        <w:t>main()</w:t>
       </w:r>
     </w:p>
     <w:p>
@@ -137,15 +132,7 @@
       </w:r>
       <w:proofErr w:type="spellEnd"/>
       <w:r>
-        <w:t xml:space="preserve">&lt;&lt;" Nama              </w:t>
-      </w:r>
-      <w:proofErr w:type="gramStart"/>
-      <w:r>
-        <w:t xml:space="preserve">  :</w:t>
-      </w:r>
-      <w:proofErr w:type="gramEnd"/>
-      <w:r>
-        <w:t xml:space="preserve"> Alvito Aryo Prabowo"&lt;&lt;</w:t>
+        <w:t>&lt;&lt;" Nama                : Alvito Aryo Prabowo"&lt;&lt;</w:t>
       </w:r>
       <w:proofErr w:type="spellStart"/>
       <w:r>
@@ -177,15 +164,7 @@
       </w:r>
       <w:proofErr w:type="spellEnd"/>
       <w:r>
-        <w:t xml:space="preserve">                 </w:t>
-      </w:r>
-      <w:proofErr w:type="gramStart"/>
-      <w:r>
-        <w:t xml:space="preserve">  :</w:t>
-      </w:r>
-      <w:proofErr w:type="gramEnd"/>
-      <w:r>
-        <w:t xml:space="preserve"> 123200158"&lt;&lt;</w:t>
+        <w:t xml:space="preserve">                   : 123200158"&lt;&lt;</w:t>
       </w:r>
       <w:proofErr w:type="spellStart"/>
       <w:r>
@@ -213,15 +192,7 @@
       </w:r>
       <w:r>
         <w:tab/>
-        <w:t xml:space="preserve">           </w:t>
-      </w:r>
-      <w:proofErr w:type="gramStart"/>
-      <w:r>
-        <w:t xml:space="preserve">  :</w:t>
-      </w:r>
-      <w:proofErr w:type="gramEnd"/>
-      <w:r>
-        <w:t xml:space="preserve"> F IF"&lt;&lt;</w:t>
+        <w:t xml:space="preserve">             : F IF"&lt;&lt;</w:t>
       </w:r>
       <w:proofErr w:type="spellStart"/>
       <w:r>
@@ -261,15 +232,7 @@
       </w:r>
       <w:proofErr w:type="spellEnd"/>
       <w:r>
-        <w:t xml:space="preserve"> </w:t>
-      </w:r>
-      <w:proofErr w:type="gramStart"/>
-      <w:r>
-        <w:t xml:space="preserve">  :</w:t>
-      </w:r>
-      <w:proofErr w:type="gramEnd"/>
-      <w:r>
-        <w:t xml:space="preserve"> </w:t>
+        <w:t xml:space="preserve">   : </w:t>
       </w:r>
       <w:proofErr w:type="spellStart"/>
       <w:r>
@@ -301,15 +264,7 @@
       </w:r>
       <w:proofErr w:type="spellEnd"/>
       <w:r>
-        <w:t xml:space="preserve">&lt;&lt;" Alamat            </w:t>
-      </w:r>
-      <w:proofErr w:type="gramStart"/>
-      <w:r>
-        <w:t xml:space="preserve">  :</w:t>
-      </w:r>
-      <w:proofErr w:type="gramEnd"/>
-      <w:r>
-        <w:t xml:space="preserve"> </w:t>
+        <w:t xml:space="preserve">&lt;&lt;" Alamat              : </w:t>
       </w:r>
       <w:proofErr w:type="spellStart"/>
       <w:r>
@@ -349,15 +304,7 @@
       </w:r>
       <w:proofErr w:type="spellEnd"/>
       <w:r>
-        <w:t xml:space="preserve">&lt;&lt;" e-mail              </w:t>
-      </w:r>
-      <w:proofErr w:type="gramStart"/>
-      <w:r>
-        <w:t xml:space="preserve">  :</w:t>
-      </w:r>
-      <w:proofErr w:type="gramEnd"/>
-      <w:r>
-        <w:t xml:space="preserve"> vitoaryo2@gmail.com"&lt;&lt;</w:t>
+        <w:t>&lt;&lt;" e-mail                : vitoaryo2@gmail.com"&lt;&lt;</w:t>
       </w:r>
       <w:proofErr w:type="spellStart"/>
       <w:r>
@@ -384,12 +331,10 @@
         <w:t xml:space="preserve">&lt;&lt;" </w:t>
       </w:r>
       <w:proofErr w:type="spellStart"/>
-      <w:proofErr w:type="gramStart"/>
       <w:r>
         <w:t>No.hp</w:t>
       </w:r>
       <w:proofErr w:type="spellEnd"/>
-      <w:proofErr w:type="gramEnd"/>
       <w:r>
         <w:t xml:space="preserve">               : 081322561946"&lt;&lt;</w:t>
       </w:r>
@@ -664,15 +609,7 @@
       </w:r>
       <w:proofErr w:type="spellEnd"/>
       <w:r>
-        <w:t xml:space="preserve"> </w:t>
-      </w:r>
-      <w:proofErr w:type="gramStart"/>
-      <w:r>
-        <w:t>main(</w:t>
-      </w:r>
-      <w:proofErr w:type="gramEnd"/>
-      <w:r>
-        <w:t xml:space="preserve">) </w:t>
+        <w:t xml:space="preserve"> main() </w:t>
       </w:r>
       <w:proofErr w:type="spellStart"/>
       <w:r>
@@ -770,15 +707,7 @@
       </w:r>
       <w:proofErr w:type="spellEnd"/>
       <w:r>
-        <w:t>&lt;</w:t>
-      </w:r>
-      <w:proofErr w:type="gramStart"/>
-      <w:r>
-        <w:t>&lt;”#</w:t>
-      </w:r>
-      <w:proofErr w:type="gramEnd"/>
-      <w:r>
-        <w:t xml:space="preserve">#”&lt;&lt; </w:t>
+        <w:t xml:space="preserve">&lt;&lt;”##”&lt;&lt; </w:t>
       </w:r>
       <w:proofErr w:type="spellStart"/>
       <w:r>
@@ -1021,23 +950,7 @@
           <w:sz w:val="20"/>
           <w:szCs w:val="20"/>
         </w:rPr>
-        <w:t xml:space="preserve">int </w:t>
-      </w:r>
-      <w:proofErr w:type="gramStart"/>
-      <w:r>
-        <w:rPr>
-          <w:sz w:val="20"/>
-          <w:szCs w:val="20"/>
-        </w:rPr>
-        <w:t>main(</w:t>
-      </w:r>
-      <w:proofErr w:type="gramEnd"/>
-      <w:r>
-        <w:rPr>
-          <w:sz w:val="20"/>
-          <w:szCs w:val="20"/>
-        </w:rPr>
-        <w:t xml:space="preserve">) </w:t>
+        <w:t xml:space="preserve">int main() </w:t>
       </w:r>
     </w:p>
     <w:p>
@@ -1305,19 +1218,19 @@
       </w:r>
       <w:proofErr w:type="spellStart"/>
       <w:r>
-        <w:t>kurang</w:t>
-      </w:r>
-      <w:proofErr w:type="spellEnd"/>
-      <w:r>
-        <w:t xml:space="preserve"> </w:t>
-      </w:r>
-      <w:proofErr w:type="spellStart"/>
-      <w:r>
-        <w:t>dari</w:t>
-      </w:r>
-      <w:proofErr w:type="spellEnd"/>
-      <w:r>
-        <w:t xml:space="preserve"> 2 kali di </w:t>
+        <w:t>titik</w:t>
+      </w:r>
+      <w:proofErr w:type="spellEnd"/>
+      <w:r>
+        <w:t xml:space="preserve"> </w:t>
+      </w:r>
+      <w:proofErr w:type="spellStart"/>
+      <w:r>
+        <w:t>koma</w:t>
+      </w:r>
+      <w:proofErr w:type="spellEnd"/>
+      <w:r>
+        <w:t xml:space="preserve"> di </w:t>
       </w:r>
       <w:proofErr w:type="spellStart"/>
       <w:r>
@@ -1325,13 +1238,8 @@
       </w:r>
       <w:proofErr w:type="spellEnd"/>
       <w:r>
-        <w:t xml:space="preserve"> </w:t>
-      </w:r>
-      <w:proofErr w:type="spellStart"/>
-      <w:r>
-        <w:t>kalimat</w:t>
-      </w:r>
-      <w:proofErr w:type="spellEnd"/>
+        <w:t xml:space="preserve"> program</w:t>
+      </w:r>
     </w:p>
     <w:p>
       <w:pPr>
@@ -1360,64 +1268,6 @@
       </w:r>
       <w:proofErr w:type="spellStart"/>
       <w:r>
-        <w:t>tanda</w:t>
-      </w:r>
-      <w:proofErr w:type="spellEnd"/>
-      <w:r>
-        <w:t xml:space="preserve"> </w:t>
-      </w:r>
-      <w:proofErr w:type="spellStart"/>
-      <w:r>
-        <w:t>titik</w:t>
-      </w:r>
-      <w:proofErr w:type="spellEnd"/>
-      <w:r>
-        <w:t xml:space="preserve"> </w:t>
-      </w:r>
-      <w:proofErr w:type="spellStart"/>
-      <w:r>
-        <w:t>koma</w:t>
-      </w:r>
-      <w:proofErr w:type="spellEnd"/>
-      <w:r>
-        <w:t xml:space="preserve"> di </w:t>
-      </w:r>
-      <w:proofErr w:type="spellStart"/>
-      <w:r>
-        <w:t>akhir</w:t>
-      </w:r>
-      <w:proofErr w:type="spellEnd"/>
-      <w:r>
-        <w:t xml:space="preserve"> program</w:t>
-      </w:r>
-    </w:p>
-    <w:p>
-      <w:pPr>
-        <w:pStyle w:val="ListParagraph"/>
-        <w:numPr>
-          <w:ilvl w:val="0"/>
-          <w:numId w:val="3"/>
-        </w:numPr>
-        <w:spacing w:after="0"/>
-      </w:pPr>
-      <w:proofErr w:type="spellStart"/>
-      <w:r>
-        <w:t>Tidak</w:t>
-      </w:r>
-      <w:proofErr w:type="spellEnd"/>
-      <w:r>
-        <w:t xml:space="preserve"> </w:t>
-      </w:r>
-      <w:proofErr w:type="spellStart"/>
-      <w:r>
-        <w:t>ada</w:t>
-      </w:r>
-      <w:proofErr w:type="spellEnd"/>
-      <w:r>
-        <w:t xml:space="preserve"> </w:t>
-      </w:r>
-      <w:proofErr w:type="spellStart"/>
-      <w:r>
         <w:t>kalimat</w:t>
       </w:r>
       <w:proofErr w:type="spellEnd"/>
@@ -1434,7 +1284,6 @@
         </w:rPr>
       </w:pPr>
       <w:proofErr w:type="spellStart"/>
-      <w:proofErr w:type="gramStart"/>
       <w:r>
         <w:rPr>
           <w:sz w:val="28"/>
@@ -1450,7 +1299,6 @@
         </w:rPr>
         <w:t xml:space="preserve"> :</w:t>
       </w:r>
-      <w:proofErr w:type="gramEnd"/>
     </w:p>
     <w:p>
       <w:pPr>
@@ -1502,7 +1350,6 @@
         <w:t xml:space="preserve"> </w:t>
       </w:r>
       <w:proofErr w:type="spellStart"/>
-      <w:proofErr w:type="gramStart"/>
       <w:r>
         <w:t>kalimat</w:t>
       </w:r>
@@ -1511,7 +1358,6 @@
         <w:t>( “</w:t>
       </w:r>
       <w:proofErr w:type="spellStart"/>
-      <w:proofErr w:type="gramEnd"/>
       <w:r>
         <w:t>pragramku</w:t>
       </w:r>
@@ -1558,57 +1404,46 @@
       </w:r>
       <w:proofErr w:type="spellStart"/>
       <w:r>
-        <w:t>kurang</w:t>
-      </w:r>
-      <w:proofErr w:type="spellEnd"/>
-      <w:r>
-        <w:t xml:space="preserve"> </w:t>
-      </w:r>
-      <w:proofErr w:type="spellStart"/>
-      <w:r>
-        <w:t>dari</w:t>
-      </w:r>
-      <w:proofErr w:type="spellEnd"/>
-      <w:r>
-        <w:t xml:space="preserve"> </w:t>
-      </w:r>
-      <w:proofErr w:type="spellStart"/>
-      <w:r>
-        <w:t>dua</w:t>
-      </w:r>
-      <w:proofErr w:type="spellEnd"/>
-      <w:r>
-        <w:t xml:space="preserve"> kali </w:t>
-      </w:r>
-      <w:r>
-        <w:t>“&lt;</w:t>
-      </w:r>
-      <w:proofErr w:type="gramStart"/>
-      <w:r>
-        <w:t>&lt;”</w:t>
-      </w:r>
-      <w:r>
-        <w:t>di</w:t>
-      </w:r>
-      <w:proofErr w:type="gramEnd"/>
-      <w:r>
-        <w:t xml:space="preserve"> </w:t>
-      </w:r>
-      <w:proofErr w:type="spellStart"/>
-      <w:r>
-        <w:t>akhir</w:t>
-      </w:r>
-      <w:proofErr w:type="spellEnd"/>
-      <w:r>
-        <w:t xml:space="preserve"> </w:t>
-      </w:r>
-      <w:proofErr w:type="spellStart"/>
-      <w:r>
-        <w:t>kalimat</w:t>
-      </w:r>
-      <w:proofErr w:type="spellEnd"/>
-      <w:r>
-        <w:t xml:space="preserve"> (……</w:t>
+        <w:t>titik</w:t>
+      </w:r>
+      <w:proofErr w:type="spellEnd"/>
+      <w:r>
+        <w:t xml:space="preserve"> </w:t>
+      </w:r>
+      <w:proofErr w:type="spellStart"/>
+      <w:r>
+        <w:t>koma</w:t>
+      </w:r>
+      <w:proofErr w:type="spellEnd"/>
+      <w:r>
+        <w:t xml:space="preserve"> “;” </w:t>
+      </w:r>
+      <w:proofErr w:type="spellStart"/>
+      <w:r>
+        <w:t>untuk</w:t>
+      </w:r>
+      <w:proofErr w:type="spellEnd"/>
+      <w:r>
+        <w:t xml:space="preserve"> meng </w:t>
+      </w:r>
+      <w:proofErr w:type="spellStart"/>
+      <w:r>
+        <w:t>akhiri</w:t>
+      </w:r>
+      <w:proofErr w:type="spellEnd"/>
+      <w:r>
+        <w:t xml:space="preserve"> </w:t>
+      </w:r>
+      <w:proofErr w:type="spellStart"/>
+      <w:r>
+        <w:t>sebuah</w:t>
+      </w:r>
+      <w:proofErr w:type="spellEnd"/>
+      <w:r>
+        <w:t xml:space="preserve"> program</w:t>
+      </w:r>
+      <w:r>
+        <w:t xml:space="preserve"> (…..</w:t>
       </w:r>
       <w:proofErr w:type="spellStart"/>
       <w:r>
@@ -1616,7 +1451,7 @@
       </w:r>
       <w:proofErr w:type="spellEnd"/>
       <w:r>
-        <w:t>”&lt;&lt;)</w:t>
+        <w:t>”;)</w:t>
       </w:r>
     </w:p>
     <w:p>
@@ -1628,162 +1463,188 @@
         </w:numPr>
         <w:spacing w:after="0"/>
       </w:pPr>
-      <w:r>
-        <w:t xml:space="preserve">Di </w:t>
-      </w:r>
-      <w:proofErr w:type="spellStart"/>
-      <w:r>
-        <w:t>beri</w:t>
-      </w:r>
-      <w:proofErr w:type="spellEnd"/>
-      <w:r>
-        <w:t xml:space="preserve"> </w:t>
-      </w:r>
-      <w:proofErr w:type="spellStart"/>
-      <w:r>
-        <w:t>tanda</w:t>
-      </w:r>
-      <w:proofErr w:type="spellEnd"/>
-      <w:r>
-        <w:t xml:space="preserve"> </w:t>
-      </w:r>
-      <w:proofErr w:type="spellStart"/>
-      <w:r>
-        <w:t>titik</w:t>
-      </w:r>
-      <w:proofErr w:type="spellEnd"/>
-      <w:r>
-        <w:t xml:space="preserve"> </w:t>
-      </w:r>
-      <w:proofErr w:type="spellStart"/>
-      <w:r>
-        <w:t>koma</w:t>
-      </w:r>
-      <w:proofErr w:type="spellEnd"/>
-      <w:r>
-        <w:t xml:space="preserve"> “;” </w:t>
-      </w:r>
-      <w:proofErr w:type="spellStart"/>
-      <w:r>
-        <w:t>untuk</w:t>
-      </w:r>
-      <w:proofErr w:type="spellEnd"/>
-      <w:r>
-        <w:t xml:space="preserve"> meng </w:t>
-      </w:r>
-      <w:proofErr w:type="spellStart"/>
-      <w:r>
-        <w:t>akhiri</w:t>
-      </w:r>
-      <w:proofErr w:type="spellEnd"/>
-      <w:r>
-        <w:t xml:space="preserve"> </w:t>
-      </w:r>
-      <w:proofErr w:type="spellStart"/>
-      <w:r>
-        <w:t>sebuah</w:t>
+      <w:proofErr w:type="spellStart"/>
+      <w:r>
+        <w:t>Ditambhan</w:t>
+      </w:r>
+      <w:proofErr w:type="spellEnd"/>
+      <w:r>
+        <w:t xml:space="preserve"> </w:t>
+      </w:r>
+      <w:proofErr w:type="spellStart"/>
+      <w:r>
+        <w:t>kalimat</w:t>
+      </w:r>
+      <w:proofErr w:type="spellEnd"/>
+      <w:r>
+        <w:t xml:space="preserve"> using namespace std; </w:t>
+      </w:r>
+      <w:proofErr w:type="spellStart"/>
+      <w:r>
+        <w:t>supaya</w:t>
+      </w:r>
+      <w:proofErr w:type="spellEnd"/>
+      <w:r>
+        <w:t xml:space="preserve"> </w:t>
+      </w:r>
+      <w:proofErr w:type="spellStart"/>
+      <w:r>
+        <w:t>tidak</w:t>
+      </w:r>
+      <w:proofErr w:type="spellEnd"/>
+      <w:r>
+        <w:t xml:space="preserve"> </w:t>
+      </w:r>
+      <w:proofErr w:type="spellStart"/>
+      <w:r>
+        <w:t>perlu</w:t>
+      </w:r>
+      <w:proofErr w:type="spellEnd"/>
+      <w:r>
+        <w:t xml:space="preserve"> </w:t>
+      </w:r>
+      <w:proofErr w:type="spellStart"/>
+      <w:r>
+        <w:t>menggunakan</w:t>
+      </w:r>
+      <w:proofErr w:type="spellEnd"/>
+      <w:r>
+        <w:t xml:space="preserve"> “kata std::”</w:t>
+      </w:r>
+      <w:proofErr w:type="spellStart"/>
+      <w:r>
+        <w:t>diawal</w:t>
+      </w:r>
+      <w:proofErr w:type="spellEnd"/>
+      <w:r>
+        <w:t xml:space="preserve"> dan </w:t>
+      </w:r>
+      <w:proofErr w:type="spellStart"/>
+      <w:r>
+        <w:t>akhir</w:t>
       </w:r>
       <w:proofErr w:type="spellEnd"/>
       <w:r>
         <w:t xml:space="preserve"> program</w:t>
       </w:r>
-      <w:r>
-        <w:t xml:space="preserve"> (</w:t>
-      </w:r>
-      <w:proofErr w:type="gramStart"/>
-      <w:r>
-        <w:t>…..</w:t>
-      </w:r>
-      <w:proofErr w:type="spellStart"/>
-      <w:proofErr w:type="gramEnd"/>
+    </w:p>
+    <w:p>
+      <w:pPr>
+        <w:spacing w:after="0"/>
+      </w:pPr>
+    </w:p>
+    <w:p>
+      <w:pPr>
+        <w:spacing w:after="0"/>
+      </w:pPr>
+    </w:p>
+    <w:p>
+      <w:pPr>
+        <w:spacing w:after="0"/>
+      </w:pPr>
+    </w:p>
+    <w:p>
+      <w:pPr>
+        <w:spacing w:after="0"/>
+      </w:pPr>
+    </w:p>
+    <w:p>
+      <w:pPr>
+        <w:spacing w:after="0"/>
+      </w:pPr>
+      <w:r>
+        <w:lastRenderedPageBreak/>
+        <w:t xml:space="preserve">Yang </w:t>
+      </w:r>
+      <w:proofErr w:type="spellStart"/>
+      <w:r>
+        <w:t>benar</w:t>
+      </w:r>
+      <w:proofErr w:type="spellEnd"/>
+      <w:r>
+        <w:t>:</w:t>
+      </w:r>
+    </w:p>
+    <w:p>
+      <w:pPr>
+        <w:spacing w:after="0"/>
+      </w:pPr>
+    </w:p>
+    <w:p>
+      <w:pPr>
+        <w:spacing w:after="0"/>
+      </w:pPr>
+      <w:r>
+        <w:t>#include &lt;iostream&gt;</w:t>
+      </w:r>
+    </w:p>
+    <w:p>
+      <w:pPr>
+        <w:spacing w:after="0"/>
+      </w:pPr>
+      <w:r>
+        <w:t>using namespace std;</w:t>
+      </w:r>
+    </w:p>
+    <w:p>
+      <w:pPr>
+        <w:spacing w:after="0"/>
+      </w:pPr>
+      <w:r>
+        <w:t>int main()</w:t>
+      </w:r>
+    </w:p>
+    <w:p>
+      <w:pPr>
+        <w:spacing w:after="0"/>
+      </w:pPr>
+      <w:r>
+        <w:t>{</w:t>
+      </w:r>
+    </w:p>
+    <w:p>
+      <w:pPr>
+        <w:spacing w:after="0"/>
+      </w:pPr>
+      <w:proofErr w:type="spellStart"/>
+      <w:r>
+        <w:t>cout</w:t>
+      </w:r>
+      <w:proofErr w:type="spellEnd"/>
+      <w:r>
+        <w:t xml:space="preserve"> &lt;&lt; "</w:t>
+      </w:r>
+      <w:proofErr w:type="spellStart"/>
+      <w:r>
+        <w:t>Programku</w:t>
+      </w:r>
+      <w:proofErr w:type="spellEnd"/>
+      <w:r>
+        <w:t xml:space="preserve"> yang </w:t>
+      </w:r>
+      <w:proofErr w:type="spellStart"/>
       <w:r>
         <w:t>pertama</w:t>
       </w:r>
       <w:proofErr w:type="spellEnd"/>
       <w:r>
-        <w:t>”&lt;&lt;;)</w:t>
-      </w:r>
-    </w:p>
-    <w:p>
-      <w:pPr>
-        <w:pStyle w:val="ListParagraph"/>
-        <w:numPr>
-          <w:ilvl w:val="0"/>
-          <w:numId w:val="5"/>
-        </w:numPr>
-        <w:spacing w:after="0"/>
-      </w:pPr>
-      <w:proofErr w:type="spellStart"/>
-      <w:r>
-        <w:t>Ditambhan</w:t>
-      </w:r>
-      <w:proofErr w:type="spellEnd"/>
-      <w:r>
-        <w:t xml:space="preserve"> </w:t>
-      </w:r>
-      <w:proofErr w:type="spellStart"/>
-      <w:r>
-        <w:t>kalimat</w:t>
-      </w:r>
-      <w:proofErr w:type="spellEnd"/>
-      <w:r>
-        <w:t xml:space="preserve"> using namespace std; </w:t>
-      </w:r>
-      <w:proofErr w:type="spellStart"/>
-      <w:r>
-        <w:t>supaya</w:t>
-      </w:r>
-      <w:proofErr w:type="spellEnd"/>
-      <w:r>
-        <w:t xml:space="preserve"> </w:t>
-      </w:r>
-      <w:proofErr w:type="spellStart"/>
-      <w:r>
-        <w:t>tidak</w:t>
-      </w:r>
-      <w:proofErr w:type="spellEnd"/>
-      <w:r>
-        <w:t xml:space="preserve"> </w:t>
-      </w:r>
-      <w:proofErr w:type="spellStart"/>
-      <w:r>
-        <w:t>perlu</w:t>
-      </w:r>
-      <w:proofErr w:type="spellEnd"/>
-      <w:r>
-        <w:t xml:space="preserve"> </w:t>
-      </w:r>
-      <w:proofErr w:type="spellStart"/>
-      <w:r>
-        <w:t>menggunakan</w:t>
-      </w:r>
-      <w:proofErr w:type="spellEnd"/>
-      <w:r>
-        <w:t xml:space="preserve"> “kata </w:t>
-      </w:r>
-      <w:proofErr w:type="gramStart"/>
-      <w:r>
-        <w:t>std::</w:t>
-      </w:r>
-      <w:proofErr w:type="gramEnd"/>
-      <w:r>
-        <w:t>”</w:t>
-      </w:r>
-      <w:proofErr w:type="spellStart"/>
-      <w:r>
-        <w:t>diawal</w:t>
-      </w:r>
-      <w:proofErr w:type="spellEnd"/>
-      <w:r>
-        <w:t xml:space="preserve"> dan </w:t>
-      </w:r>
-      <w:proofErr w:type="spellStart"/>
-      <w:r>
-        <w:t>akhir</w:t>
-      </w:r>
-      <w:proofErr w:type="spellEnd"/>
-      <w:r>
-        <w:t xml:space="preserve"> program</w:t>
+        <w:t>";</w:t>
+      </w:r>
+    </w:p>
+    <w:p>
+      <w:pPr>
+        <w:spacing w:after="0"/>
+      </w:pPr>
+      <w:r>
+        <w:t>return 0;</w:t>
+      </w:r>
+    </w:p>
+    <w:p>
+      <w:pPr>
+        <w:spacing w:after="0"/>
+      </w:pPr>
+      <w:r>
+        <w:t>}</w:t>
       </w:r>
     </w:p>
     <w:p>

</xml_diff>